<commit_message>
Edited the iterations so they fit better
</commit_message>
<xml_diff>
--- a/GUI - Max/Energidrinks/Brugerhistorier.docx
+++ b/GUI - Max/Energidrinks/Brugerhistorier.docx
@@ -452,296 +452,296 @@
         </w:numPr>
       </w:pPr>
       <w:r>
-        <w:t>Programmet fjerner alle brugerens input, så det er klar til noget n</w:t>
+        <w:t>Programmet fjerner alle brugerens input, så det er klar til noget nyt.</w:t>
+      </w:r>
+    </w:p>
+    <w:p>
+      <w:pPr>
+        <w:pStyle w:val="Overskrift2"/>
+      </w:pPr>
+      <w:r>
+        <w:t>Brugerhistorie 4: Fjern producent</w:t>
+      </w:r>
+    </w:p>
+    <w:p>
+      <w:r>
+        <w:t>Denne brugerhistorie kan startes af brugeren, uanset hvilken side brugeren er på.</w:t>
+      </w:r>
+    </w:p>
+    <w:p>
+      <w:pPr>
+        <w:pStyle w:val="Listeafsnit"/>
+        <w:numPr>
+          <w:ilvl w:val="0"/>
+          <w:numId w:val="5"/>
+        </w:numPr>
+      </w:pPr>
+      <w:r>
+        <w:t xml:space="preserve">Brugeren vælger en producent fra en </w:t>
+      </w:r>
+      <w:proofErr w:type="spellStart"/>
+      <w:r>
+        <w:t>dropdown</w:t>
+      </w:r>
+      <w:proofErr w:type="spellEnd"/>
+      <w:r>
+        <w:t xml:space="preserve"> menu som brugeren vil slette.</w:t>
+      </w:r>
+    </w:p>
+    <w:p>
+      <w:pPr>
+        <w:pStyle w:val="Listeafsnit"/>
+        <w:numPr>
+          <w:ilvl w:val="0"/>
+          <w:numId w:val="5"/>
+        </w:numPr>
+      </w:pPr>
+      <w:r>
+        <w:t>Brugeren trykker derefter på ”Slet producent”.</w:t>
+      </w:r>
+    </w:p>
+    <w:p>
+      <w:pPr>
+        <w:pStyle w:val="Listeafsnit"/>
+        <w:numPr>
+          <w:ilvl w:val="0"/>
+          <w:numId w:val="5"/>
+        </w:numPr>
+      </w:pPr>
+      <w:r>
+        <w:t>Programmet sletter den valgte energidrik fra databasen over producenter.</w:t>
+      </w:r>
+    </w:p>
+    <w:p>
+      <w:pPr>
+        <w:pStyle w:val="Listeafsnit"/>
+        <w:numPr>
+          <w:ilvl w:val="0"/>
+          <w:numId w:val="5"/>
+        </w:numPr>
+      </w:pPr>
+      <w:r>
+        <w:t xml:space="preserve">Programmet fjerner brugerens input fra </w:t>
+      </w:r>
+      <w:proofErr w:type="spellStart"/>
+      <w:r>
+        <w:t>dropdown</w:t>
+      </w:r>
+      <w:proofErr w:type="spellEnd"/>
+      <w:r>
+        <w:t xml:space="preserve"> menuen, så det er klar til noget nyt.</w:t>
+      </w:r>
+    </w:p>
+    <w:p>
+      <w:pPr>
+        <w:pStyle w:val="Overskrift2"/>
+      </w:pPr>
+      <w:r>
+        <w:lastRenderedPageBreak/>
+        <w:t>Brugerhistorie 5: Ændre energidrik</w:t>
+      </w:r>
+    </w:p>
+    <w:p>
+      <w:r>
+        <w:t>Denne brugerhistorie kan startes af brugeren, uanset hvilken side brugeren er på.</w:t>
+      </w:r>
+    </w:p>
+    <w:p>
+      <w:pPr>
+        <w:pStyle w:val="Listeafsnit"/>
+        <w:numPr>
+          <w:ilvl w:val="0"/>
+          <w:numId w:val="6"/>
+        </w:numPr>
+      </w:pPr>
+      <w:r>
+        <w:t>Brugeren vælger en energidrik fra listen over energidrikke.</w:t>
+      </w:r>
+    </w:p>
+    <w:p>
+      <w:pPr>
+        <w:pStyle w:val="Listeafsnit"/>
+        <w:numPr>
+          <w:ilvl w:val="0"/>
+          <w:numId w:val="6"/>
+        </w:numPr>
+      </w:pPr>
+      <w:r>
+        <w:t>Brugeren trykker på ”Ændre”.</w:t>
+      </w:r>
+    </w:p>
+    <w:p>
+      <w:pPr>
+        <w:pStyle w:val="Listeafsnit"/>
+        <w:numPr>
+          <w:ilvl w:val="0"/>
+          <w:numId w:val="6"/>
+        </w:numPr>
+      </w:pPr>
+      <w:r>
+        <w:t>Brugeren ændrer de oplysninger som skal ændres.</w:t>
+      </w:r>
+    </w:p>
+    <w:p>
+      <w:pPr>
+        <w:pStyle w:val="Listeafsnit"/>
+        <w:numPr>
+          <w:ilvl w:val="0"/>
+          <w:numId w:val="6"/>
+        </w:numPr>
+      </w:pPr>
+      <w:r>
+        <w:t>Brugeren trykker på ”Ændre energidrik”.</w:t>
+      </w:r>
+    </w:p>
+    <w:p>
+      <w:pPr>
+        <w:pStyle w:val="Listeafsnit"/>
+        <w:numPr>
+          <w:ilvl w:val="0"/>
+          <w:numId w:val="6"/>
+        </w:numPr>
+      </w:pPr>
+      <w:r>
+        <w:t>Programmet opdaterer energidrikken i databasen.</w:t>
+      </w:r>
+    </w:p>
+    <w:p>
+      <w:pPr>
+        <w:pStyle w:val="Listeafsnit"/>
+        <w:numPr>
+          <w:ilvl w:val="0"/>
+          <w:numId w:val="6"/>
+        </w:numPr>
+      </w:pPr>
+      <w:r>
+        <w:t>Programmet opdaterer listen med energidrikke, så oplysningerne er korrekte.</w:t>
+      </w:r>
+    </w:p>
+    <w:p>
+      <w:pPr>
+        <w:pStyle w:val="Listeafsnit"/>
+        <w:numPr>
+          <w:ilvl w:val="0"/>
+          <w:numId w:val="6"/>
+        </w:numPr>
+      </w:pPr>
+      <w:r>
+        <w:t>Programmet fjerner inputstederne til at ændre energidrikke, så det er klar til nyt input.</w:t>
+      </w:r>
+    </w:p>
+    <w:p>
+      <w:pPr>
+        <w:pStyle w:val="Overskrift2"/>
+      </w:pPr>
+      <w:r>
+        <w:t>Brugerhistorie 6: Ændre producent</w:t>
+      </w:r>
+    </w:p>
+    <w:p>
+      <w:r>
+        <w:t>Denne brugerhistorie kan startes af brugeren, uanset hvilken side brugeren er på.</w:t>
+      </w:r>
+    </w:p>
+    <w:p>
+      <w:pPr>
+        <w:pStyle w:val="Listeafsnit"/>
+        <w:numPr>
+          <w:ilvl w:val="0"/>
+          <w:numId w:val="7"/>
+        </w:numPr>
+      </w:pPr>
+      <w:r>
+        <w:t xml:space="preserve">Brugeren vælger en producent fra en </w:t>
+      </w:r>
+      <w:proofErr w:type="spellStart"/>
+      <w:r>
+        <w:t>dropdown</w:t>
+      </w:r>
+      <w:proofErr w:type="spellEnd"/>
+      <w:r>
+        <w:t xml:space="preserve"> menu som brugeren vil ændre.</w:t>
+      </w:r>
+    </w:p>
+    <w:p>
+      <w:pPr>
+        <w:pStyle w:val="Listeafsnit"/>
+        <w:numPr>
+          <w:ilvl w:val="0"/>
+          <w:numId w:val="7"/>
+        </w:numPr>
+      </w:pPr>
+      <w:r>
+        <w:t>Brugeren trykker på ”Ændre”.</w:t>
+      </w:r>
+    </w:p>
+    <w:p>
+      <w:pPr>
+        <w:pStyle w:val="Listeafsnit"/>
+        <w:numPr>
+          <w:ilvl w:val="0"/>
+          <w:numId w:val="7"/>
+        </w:numPr>
+      </w:pPr>
+      <w:r>
+        <w:t>Brugeren ændrer de oplysninger som skal ændres.</w:t>
+      </w:r>
+    </w:p>
+    <w:p>
+      <w:pPr>
+        <w:pStyle w:val="Listeafsnit"/>
+        <w:numPr>
+          <w:ilvl w:val="0"/>
+          <w:numId w:val="7"/>
+        </w:numPr>
+      </w:pPr>
+      <w:r>
+        <w:t xml:space="preserve">Brugeren trykker på ”Ændre producent”. </w:t>
+      </w:r>
+    </w:p>
+    <w:p>
+      <w:pPr>
+        <w:pStyle w:val="Listeafsnit"/>
+        <w:numPr>
+          <w:ilvl w:val="0"/>
+          <w:numId w:val="7"/>
+        </w:numPr>
+      </w:pPr>
+      <w:r>
+        <w:t>Programmet opdaterer producenten i databasen over producenter.</w:t>
+      </w:r>
+    </w:p>
+    <w:p>
+      <w:pPr>
+        <w:pStyle w:val="Listeafsnit"/>
+        <w:numPr>
+          <w:ilvl w:val="0"/>
+          <w:numId w:val="7"/>
+        </w:numPr>
+      </w:pPr>
+      <w:r>
+        <w:t>Programmet opdaterer listen med energidrikke, så oplysningerne er korrekte.</w:t>
+      </w:r>
+    </w:p>
+    <w:p>
+      <w:pPr>
+        <w:pStyle w:val="Listeafsnit"/>
+        <w:numPr>
+          <w:ilvl w:val="0"/>
+          <w:numId w:val="7"/>
+        </w:numPr>
+      </w:pPr>
+      <w:r>
+        <w:t xml:space="preserve">Programmet fjerner inputstederne til at ændre producenten, samt nulstiller </w:t>
+      </w:r>
+      <w:proofErr w:type="spellStart"/>
+      <w:r>
+        <w:t>d</w:t>
       </w:r>
       <w:bookmarkStart w:id="0" w:name="_GoBack"/>
       <w:bookmarkEnd w:id="0"/>
       <w:r>
-        <w:t>yt.</w:t>
-      </w:r>
-    </w:p>
-    <w:p>
-      <w:pPr>
-        <w:pStyle w:val="Overskrift2"/>
-      </w:pPr>
-      <w:r>
-        <w:t>Brugerhistorie 4: Fjern producent</w:t>
-      </w:r>
-    </w:p>
-    <w:p>
-      <w:r>
-        <w:t>Denne brugerhistorie kan startes af brugeren, uanset hvilken side brugeren er på.</w:t>
-      </w:r>
-    </w:p>
-    <w:p>
-      <w:pPr>
-        <w:pStyle w:val="Listeafsnit"/>
-        <w:numPr>
-          <w:ilvl w:val="0"/>
-          <w:numId w:val="5"/>
-        </w:numPr>
-      </w:pPr>
-      <w:r>
-        <w:t xml:space="preserve">Brugeren vælger en producent fra en </w:t>
-      </w:r>
-      <w:proofErr w:type="spellStart"/>
-      <w:r>
-        <w:t>dropdown</w:t>
-      </w:r>
-      <w:proofErr w:type="spellEnd"/>
-      <w:r>
-        <w:t xml:space="preserve"> menu som brugeren vil slette.</w:t>
-      </w:r>
-    </w:p>
-    <w:p>
-      <w:pPr>
-        <w:pStyle w:val="Listeafsnit"/>
-        <w:numPr>
-          <w:ilvl w:val="0"/>
-          <w:numId w:val="5"/>
-        </w:numPr>
-      </w:pPr>
-      <w:r>
-        <w:t>Brugeren trykker derefter på ”Slet producent”.</w:t>
-      </w:r>
-    </w:p>
-    <w:p>
-      <w:pPr>
-        <w:pStyle w:val="Listeafsnit"/>
-        <w:numPr>
-          <w:ilvl w:val="0"/>
-          <w:numId w:val="5"/>
-        </w:numPr>
-      </w:pPr>
-      <w:r>
-        <w:t>Programmet sletter den valgte energidrik fra databasen over producenter.</w:t>
-      </w:r>
-    </w:p>
-    <w:p>
-      <w:pPr>
-        <w:pStyle w:val="Listeafsnit"/>
-        <w:numPr>
-          <w:ilvl w:val="0"/>
-          <w:numId w:val="5"/>
-        </w:numPr>
-      </w:pPr>
-      <w:r>
-        <w:t xml:space="preserve">Programmet fjerner brugerens input fra </w:t>
-      </w:r>
-      <w:proofErr w:type="spellStart"/>
-      <w:r>
-        <w:t>dropdown</w:t>
-      </w:r>
-      <w:proofErr w:type="spellEnd"/>
-      <w:r>
-        <w:t xml:space="preserve"> menuen, så det er klar til noget nyt.</w:t>
-      </w:r>
-    </w:p>
-    <w:p>
-      <w:pPr>
-        <w:pStyle w:val="Overskrift2"/>
-      </w:pPr>
-      <w:r>
-        <w:lastRenderedPageBreak/>
-        <w:t>Brugerhistorie 5: Ændre energidrik</w:t>
-      </w:r>
-    </w:p>
-    <w:p>
-      <w:r>
-        <w:t>Denne brugerhistorie kan startes af brugeren, uanset hvilken side brugeren er på.</w:t>
-      </w:r>
-    </w:p>
-    <w:p>
-      <w:pPr>
-        <w:pStyle w:val="Listeafsnit"/>
-        <w:numPr>
-          <w:ilvl w:val="0"/>
-          <w:numId w:val="6"/>
-        </w:numPr>
-      </w:pPr>
-      <w:r>
-        <w:t>Brugeren vælger en energidrik fra listen over energidrikke.</w:t>
-      </w:r>
-    </w:p>
-    <w:p>
-      <w:pPr>
-        <w:pStyle w:val="Listeafsnit"/>
-        <w:numPr>
-          <w:ilvl w:val="0"/>
-          <w:numId w:val="6"/>
-        </w:numPr>
-      </w:pPr>
-      <w:r>
-        <w:t>Brugeren trykker på ”Ændre”.</w:t>
-      </w:r>
-    </w:p>
-    <w:p>
-      <w:pPr>
-        <w:pStyle w:val="Listeafsnit"/>
-        <w:numPr>
-          <w:ilvl w:val="0"/>
-          <w:numId w:val="6"/>
-        </w:numPr>
-      </w:pPr>
-      <w:r>
-        <w:t>Brugeren ændrer de oplysninger som skal ændres.</w:t>
-      </w:r>
-    </w:p>
-    <w:p>
-      <w:pPr>
-        <w:pStyle w:val="Listeafsnit"/>
-        <w:numPr>
-          <w:ilvl w:val="0"/>
-          <w:numId w:val="6"/>
-        </w:numPr>
-      </w:pPr>
-      <w:r>
-        <w:t>Brugeren trykker på ”Ændre energidrik”.</w:t>
-      </w:r>
-    </w:p>
-    <w:p>
-      <w:pPr>
-        <w:pStyle w:val="Listeafsnit"/>
-        <w:numPr>
-          <w:ilvl w:val="0"/>
-          <w:numId w:val="6"/>
-        </w:numPr>
-      </w:pPr>
-      <w:r>
-        <w:t>Programmet opdaterer energidrikken i databasen.</w:t>
-      </w:r>
-    </w:p>
-    <w:p>
-      <w:pPr>
-        <w:pStyle w:val="Listeafsnit"/>
-        <w:numPr>
-          <w:ilvl w:val="0"/>
-          <w:numId w:val="6"/>
-        </w:numPr>
-      </w:pPr>
-      <w:r>
-        <w:t>Programmet opdaterer listen med energidrikke, så oplysningerne er korrekte.</w:t>
-      </w:r>
-    </w:p>
-    <w:p>
-      <w:pPr>
-        <w:pStyle w:val="Listeafsnit"/>
-        <w:numPr>
-          <w:ilvl w:val="0"/>
-          <w:numId w:val="6"/>
-        </w:numPr>
-      </w:pPr>
-      <w:r>
-        <w:t>Programmet fjerner inputstederne til at ændre energidrikke, så det er klar til nyt input.</w:t>
-      </w:r>
-    </w:p>
-    <w:p>
-      <w:pPr>
-        <w:pStyle w:val="Overskrift2"/>
-      </w:pPr>
-      <w:r>
-        <w:t>Brugerhistorie 6: Ændre producent</w:t>
-      </w:r>
-    </w:p>
-    <w:p>
-      <w:r>
-        <w:t>Denne brugerhistorie kan startes af brugeren, uanset hvilken side brugeren er på.</w:t>
-      </w:r>
-    </w:p>
-    <w:p>
-      <w:pPr>
-        <w:pStyle w:val="Listeafsnit"/>
-        <w:numPr>
-          <w:ilvl w:val="0"/>
-          <w:numId w:val="7"/>
-        </w:numPr>
-      </w:pPr>
-      <w:r>
-        <w:t xml:space="preserve">Brugeren vælger en producent fra en </w:t>
-      </w:r>
-      <w:proofErr w:type="spellStart"/>
-      <w:r>
-        <w:t>dropdown</w:t>
-      </w:r>
-      <w:proofErr w:type="spellEnd"/>
-      <w:r>
-        <w:t xml:space="preserve"> menu som brugeren vil ændre.</w:t>
-      </w:r>
-    </w:p>
-    <w:p>
-      <w:pPr>
-        <w:pStyle w:val="Listeafsnit"/>
-        <w:numPr>
-          <w:ilvl w:val="0"/>
-          <w:numId w:val="7"/>
-        </w:numPr>
-      </w:pPr>
-      <w:r>
-        <w:t>Brugeren trykker på ”Ændre”.</w:t>
-      </w:r>
-    </w:p>
-    <w:p>
-      <w:pPr>
-        <w:pStyle w:val="Listeafsnit"/>
-        <w:numPr>
-          <w:ilvl w:val="0"/>
-          <w:numId w:val="7"/>
-        </w:numPr>
-      </w:pPr>
-      <w:r>
-        <w:t>Brugeren ændrer de oplysninger som skal ændres.</w:t>
-      </w:r>
-    </w:p>
-    <w:p>
-      <w:pPr>
-        <w:pStyle w:val="Listeafsnit"/>
-        <w:numPr>
-          <w:ilvl w:val="0"/>
-          <w:numId w:val="7"/>
-        </w:numPr>
-      </w:pPr>
-      <w:r>
-        <w:t xml:space="preserve">Brugeren trykker på ”Ændre producent”. </w:t>
-      </w:r>
-    </w:p>
-    <w:p>
-      <w:pPr>
-        <w:pStyle w:val="Listeafsnit"/>
-        <w:numPr>
-          <w:ilvl w:val="0"/>
-          <w:numId w:val="7"/>
-        </w:numPr>
-      </w:pPr>
-      <w:r>
-        <w:t>Programmet opdaterer producenten i databasen over producenter.</w:t>
-      </w:r>
-    </w:p>
-    <w:p>
-      <w:pPr>
-        <w:pStyle w:val="Listeafsnit"/>
-        <w:numPr>
-          <w:ilvl w:val="0"/>
-          <w:numId w:val="7"/>
-        </w:numPr>
-      </w:pPr>
-      <w:r>
-        <w:t>Programmet opdaterer listen med energidrikke, så oplysningerne er korrekte.</w:t>
-      </w:r>
-    </w:p>
-    <w:p>
-      <w:pPr>
-        <w:pStyle w:val="Listeafsnit"/>
-        <w:numPr>
-          <w:ilvl w:val="0"/>
-          <w:numId w:val="7"/>
-        </w:numPr>
-      </w:pPr>
-      <w:r>
-        <w:t xml:space="preserve">Programmet fjerner inputstederne til at ændre producenten, samt nulstiller </w:t>
-      </w:r>
-      <w:proofErr w:type="spellStart"/>
-      <w:r>
-        <w:t>dropdown</w:t>
+        <w:t>ropdown</w:t>
       </w:r>
       <w:proofErr w:type="spellEnd"/>
       <w:r>
@@ -789,7 +789,16 @@
         </w:numPr>
       </w:pPr>
       <w:r>
-        <w:t>Brugerhistorie 1, Brugerhistorie 2 og Brugerhistorie 3.</w:t>
+        <w:t>Brugerhistorie 1, Brugerhistorie 2</w:t>
+      </w:r>
+      <w:r>
+        <w:t>,</w:t>
+      </w:r>
+      <w:r>
+        <w:t xml:space="preserve"> Brugerhistorie </w:t>
+      </w:r>
+      <w:r>
+        <w:t>3 og Brugerhistorie 4.</w:t>
       </w:r>
     </w:p>
     <w:p>
@@ -817,7 +826,16 @@
         </w:numPr>
       </w:pPr>
       <w:r>
-        <w:t>Brugerhistorie 1, Brugerhistorie 2, Brugerhistorie 3 og Brugerhistorie 4.</w:t>
+        <w:t>Brugerhistorie 1, Brugerhistorie 2, Brugerhistorie 3</w:t>
+      </w:r>
+      <w:r>
+        <w:t xml:space="preserve">, </w:t>
+      </w:r>
+      <w:r>
+        <w:t>Brugerhistorie 4</w:t>
+      </w:r>
+      <w:r>
+        <w:t>, Brugerhistorie 5 og Brugerhistorie 6.</w:t>
       </w:r>
     </w:p>
     <w:sectPr>
@@ -867,6 +885,7 @@
         <w:docPartUnique/>
       </w:docPartObj>
     </w:sdtPr>
+    <w:sdtEndPr/>
     <w:sdtContent>
       <w:sdt>
         <w:sdtPr>
@@ -876,6 +895,7 @@
             <w:docPartUnique/>
           </w:docPartObj>
         </w:sdtPr>
+        <w:sdtEndPr/>
         <w:sdtContent>
           <w:p>
             <w:pPr>
@@ -1898,6 +1918,7 @@
     <w:lsdException w:name="HTML Sample" w:semiHidden="1" w:unhideWhenUsed="1"/>
     <w:lsdException w:name="HTML Typewriter" w:semiHidden="1" w:unhideWhenUsed="1"/>
     <w:lsdException w:name="HTML Variable" w:semiHidden="1" w:unhideWhenUsed="1"/>
+    <w:lsdException w:name="Normal Table" w:semiHidden="1" w:unhideWhenUsed="1"/>
     <w:lsdException w:name="annotation subject" w:semiHidden="1" w:unhideWhenUsed="1"/>
     <w:lsdException w:name="No List" w:semiHidden="1" w:unhideWhenUsed="1"/>
     <w:lsdException w:name="Outline List 1" w:semiHidden="1" w:unhideWhenUsed="1"/>
@@ -1944,8 +1965,10 @@
     <w:lsdException w:name="Table Subtle 2" w:semiHidden="1" w:unhideWhenUsed="1"/>
     <w:lsdException w:name="Table Web 1" w:semiHidden="1" w:unhideWhenUsed="1"/>
     <w:lsdException w:name="Table Web 2" w:semiHidden="1" w:unhideWhenUsed="1"/>
+    <w:lsdException w:name="Table Web 3" w:semiHidden="1" w:unhideWhenUsed="1"/>
     <w:lsdException w:name="Balloon Text" w:semiHidden="1" w:unhideWhenUsed="1"/>
     <w:lsdException w:name="Table Grid" w:uiPriority="39"/>
+    <w:lsdException w:name="Table Theme" w:semiHidden="1" w:unhideWhenUsed="1"/>
     <w:lsdException w:name="Placeholder Text" w:semiHidden="1"/>
     <w:lsdException w:name="No Spacing" w:uiPriority="1" w:qFormat="1"/>
     <w:lsdException w:name="Light Shading" w:uiPriority="60"/>

</xml_diff>